<commit_message>
Added integration tests. Setup vscode for developing z88dk target further and moved some bios files into place.
</commit_message>
<xml_diff>
--- a/Design/Zalt Memory Management.docx
+++ b/Design/Zalt Memory Management.docx
@@ -1,6 +1,6 @@
 
 <file path=word/document.xml><?xml version="1.0" encoding="utf-8"?>
-<w:document xmlns:wpc="http://schemas.microsoft.com/office/word/2010/wordprocessingCanvas" xmlns:mc="http://schemas.openxmlformats.org/markup-compatibility/2006" xmlns:o="urn:schemas-microsoft-com:office:office" xmlns:r="http://schemas.openxmlformats.org/officeDocument/2006/relationships" xmlns:m="http://schemas.openxmlformats.org/officeDocument/2006/math" xmlns:v="urn:schemas-microsoft-com:vml" xmlns:wp14="http://schemas.microsoft.com/office/word/2010/wordprocessingDrawing" xmlns:wp="http://schemas.openxmlformats.org/drawingml/2006/wordprocessingDrawing" xmlns:w10="urn:schemas-microsoft-com:office:word" xmlns:w="http://schemas.openxmlformats.org/wordprocessingml/2006/main" xmlns:w14="http://schemas.microsoft.com/office/word/2010/wordml" xmlns:w15="http://schemas.microsoft.com/office/word/2012/wordml" xmlns:wpg="http://schemas.microsoft.com/office/word/2010/wordprocessingGroup" xmlns:wpi="http://schemas.microsoft.com/office/word/2010/wordprocessingInk" xmlns:wne="http://schemas.microsoft.com/office/word/2006/wordml" xmlns:wps="http://schemas.microsoft.com/office/word/2010/wordprocessingShape" mc:Ignorable="w14 w15 wp14">
+<w:document xmlns:wpc="http://schemas.microsoft.com/office/word/2010/wordprocessingCanvas" xmlns:cx="http://schemas.microsoft.com/office/drawing/2014/chartex" xmlns:cx1="http://schemas.microsoft.com/office/drawing/2015/9/8/chartex" xmlns:cx2="http://schemas.microsoft.com/office/drawing/2015/10/21/chartex" xmlns:mc="http://schemas.openxmlformats.org/markup-compatibility/2006" xmlns:o="urn:schemas-microsoft-com:office:office" xmlns:r="http://schemas.openxmlformats.org/officeDocument/2006/relationships" xmlns:m="http://schemas.openxmlformats.org/officeDocument/2006/math" xmlns:v="urn:schemas-microsoft-com:vml" xmlns:wp14="http://schemas.microsoft.com/office/word/2010/wordprocessingDrawing" xmlns:wp="http://schemas.openxmlformats.org/drawingml/2006/wordprocessingDrawing" xmlns:w10="urn:schemas-microsoft-com:office:word" xmlns:w="http://schemas.openxmlformats.org/wordprocessingml/2006/main" xmlns:w14="http://schemas.microsoft.com/office/word/2010/wordml" xmlns:w15="http://schemas.microsoft.com/office/word/2012/wordml" xmlns:w16se="http://schemas.microsoft.com/office/word/2015/wordml/symex" xmlns:wpg="http://schemas.microsoft.com/office/word/2010/wordprocessingGroup" xmlns:wpi="http://schemas.microsoft.com/office/word/2010/wordprocessingInk" xmlns:wne="http://schemas.microsoft.com/office/word/2006/wordml" xmlns:wps="http://schemas.microsoft.com/office/word/2010/wordprocessingShape" mc:Ignorable="w14 w15 w16se wp14">
   <w:body>
     <w:p>
       <w:pPr>
@@ -909,987 +909,994 @@
         </w:rPr>
         <w:t>oc</w:t>
       </w:r>
+      <w:r>
+        <w:rPr>
+          <w:lang w:val="en-US"/>
+        </w:rPr>
+        <w:t>atable (based on underlying pages)</w:t>
+      </w:r>
+    </w:p>
+    <w:p>
+      <w:pPr>
+        <w:rPr>
+          <w:lang w:val="en-US"/>
+        </w:rPr>
+      </w:pPr>
+    </w:p>
+    <w:p>
+      <w:pPr>
+        <w:rPr>
+          <w:lang w:val="en-US"/>
+        </w:rPr>
+      </w:pPr>
+      <w:r>
+        <w:rPr>
+          <w:lang w:val="en-US"/>
+        </w:rPr>
+        <w:t>Local vars and stack:</w:t>
+      </w:r>
+    </w:p>
+    <w:p>
+      <w:pPr>
+        <w:pStyle w:val="ListParagraph"/>
+        <w:numPr>
+          <w:ilvl w:val="0"/>
+          <w:numId w:val="5"/>
+        </w:numPr>
+        <w:rPr>
+          <w:lang w:val="en-US"/>
+        </w:rPr>
+      </w:pPr>
+      <w:r>
+        <w:rPr>
+          <w:lang w:val="en-US"/>
+        </w:rPr>
+        <w:t xml:space="preserve">Sdcc supports named address regions. Which will solve local vars. </w:t>
+      </w:r>
+    </w:p>
+    <w:p>
+      <w:pPr>
+        <w:pStyle w:val="ListParagraph"/>
+        <w:numPr>
+          <w:ilvl w:val="0"/>
+          <w:numId w:val="5"/>
+        </w:numPr>
+        <w:rPr>
+          <w:lang w:val="en-US"/>
+        </w:rPr>
+      </w:pPr>
+      <w:r>
+        <w:rPr>
+          <w:lang w:val="en-US"/>
+        </w:rPr>
+        <w:t>Stack must stay fixed. Need process/thread struct to maintain memory table and for future multi-tasking.</w:t>
+      </w:r>
+    </w:p>
+    <w:p>
+      <w:pPr>
+        <w:pStyle w:val="ListParagraph"/>
+        <w:numPr>
+          <w:ilvl w:val="0"/>
+          <w:numId w:val="5"/>
+        </w:numPr>
+        <w:rPr>
+          <w:lang w:val="en-US"/>
+        </w:rPr>
+      </w:pPr>
+    </w:p>
+    <w:p>
+      <w:pPr>
+        <w:rPr>
+          <w:lang w:val="en-US"/>
+        </w:rPr>
+      </w:pPr>
+    </w:p>
+    <w:p>
+      <w:pPr>
+        <w:rPr>
+          <w:lang w:val="en-US"/>
+        </w:rPr>
+      </w:pPr>
+      <w:r>
+        <w:rPr>
+          <w:lang w:val="en-US"/>
+        </w:rPr>
+        <w:t>Memory Bank switching:</w:t>
+      </w:r>
+    </w:p>
+    <w:p>
+      <w:pPr>
+        <w:pStyle w:val="ListParagraph"/>
+        <w:numPr>
+          <w:ilvl w:val="0"/>
+          <w:numId w:val="6"/>
+        </w:numPr>
+        <w:rPr>
+          <w:lang w:val="en-US"/>
+        </w:rPr>
+      </w:pPr>
+      <w:r>
+        <w:rPr>
+          <w:lang w:val="en-US"/>
+        </w:rPr>
+        <w:t>Use one current mem-map table (per thread) and mutate that table as needed (1 out instr.).</w:t>
+      </w:r>
+      <w:r>
+        <w:rPr>
+          <w:lang w:val="en-US"/>
+        </w:rPr>
+        <w:br/>
+        <w:t>This would give us max 256 concurrent tasks (good).</w:t>
+      </w:r>
+      <w:r>
+        <w:rPr>
+          <w:lang w:val="en-US"/>
+        </w:rPr>
+        <w:br/>
+        <w:t>Alternatively a table per physical bank per thread…</w:t>
+      </w:r>
+    </w:p>
+    <w:p>
+      <w:pPr>
+        <w:pStyle w:val="ListParagraph"/>
+        <w:numPr>
+          <w:ilvl w:val="0"/>
+          <w:numId w:val="6"/>
+        </w:numPr>
+        <w:rPr>
+          <w:lang w:val="en-US"/>
+        </w:rPr>
+      </w:pPr>
+      <w:r>
+        <w:rPr>
+          <w:lang w:val="en-US"/>
+        </w:rPr>
+        <w:lastRenderedPageBreak/>
+        <w:t>Using multiple tables for one thread introduces the complexity of how to decide which one to take (1 out instr.) Performance wise it doesn’t matter.</w:t>
+      </w:r>
+    </w:p>
+    <w:p>
+      <w:pPr>
+        <w:pStyle w:val="ListParagraph"/>
+        <w:numPr>
+          <w:ilvl w:val="0"/>
+          <w:numId w:val="6"/>
+        </w:numPr>
+        <w:rPr>
+          <w:lang w:val="en-US"/>
+        </w:rPr>
+      </w:pPr>
+    </w:p>
+    <w:p>
+      <w:pPr>
+        <w:rPr>
+          <w:lang w:val="en-US"/>
+        </w:rPr>
+      </w:pPr>
+    </w:p>
+    <w:p>
+      <w:pPr>
+        <w:rPr>
+          <w:lang w:val="en-US"/>
+        </w:rPr>
+      </w:pPr>
+    </w:p>
+    <w:p>
+      <w:pPr>
+        <w:rPr>
+          <w:lang w:val="en-US"/>
+        </w:rPr>
+      </w:pPr>
+      <w:r>
+        <w:rPr>
+          <w:lang w:val="en-US"/>
+        </w:rPr>
+        <w:t>Checked pointer usage/memory access:</w:t>
+      </w:r>
+    </w:p>
+    <w:p>
+      <w:pPr>
+        <w:pStyle w:val="ListParagraph"/>
+        <w:numPr>
+          <w:ilvl w:val="0"/>
+          <w:numId w:val="7"/>
+        </w:numPr>
+        <w:rPr>
+          <w:lang w:val="en-US"/>
+        </w:rPr>
+      </w:pPr>
+      <w:r>
+        <w:rPr>
+          <w:lang w:val="en-US"/>
+        </w:rPr>
+        <w:t>Access through API</w:t>
+      </w:r>
+      <w:r>
+        <w:rPr>
+          <w:lang w:val="en-US"/>
+        </w:rPr>
+        <w:br/>
+        <w:t>Z80 has no intrinsic facilities.</w:t>
+      </w:r>
+    </w:p>
+    <w:p>
+      <w:pPr>
+        <w:pStyle w:val="ListParagraph"/>
+        <w:numPr>
+          <w:ilvl w:val="1"/>
+          <w:numId w:val="7"/>
+        </w:numPr>
+        <w:rPr>
+          <w:lang w:val="en-US"/>
+        </w:rPr>
+      </w:pPr>
+      <w:r>
+        <w:rPr>
+          <w:lang w:val="en-US"/>
+        </w:rPr>
+        <w:t>long AllocMem(flags)</w:t>
+      </w:r>
+    </w:p>
+    <w:p>
+      <w:pPr>
+        <w:pStyle w:val="ListParagraph"/>
+        <w:numPr>
+          <w:ilvl w:val="1"/>
+          <w:numId w:val="7"/>
+        </w:numPr>
+        <w:rPr>
+          <w:lang w:val="en-US"/>
+        </w:rPr>
+      </w:pPr>
+      <w:r>
+        <w:rPr>
+          <w:lang w:val="en-US"/>
+        </w:rPr>
+        <w:t xml:space="preserve">void* </w:t>
+      </w:r>
+      <w:r>
+        <w:rPr>
+          <w:lang w:val="en-US"/>
+        </w:rPr>
+        <w:t>Lock</w:t>
+      </w:r>
+      <w:r>
+        <w:rPr>
+          <w:lang w:val="en-US"/>
+        </w:rPr>
+        <w:t>Mem(handle, flags)</w:t>
+      </w:r>
+    </w:p>
+    <w:p>
+      <w:pPr>
+        <w:pStyle w:val="ListParagraph"/>
+        <w:numPr>
+          <w:ilvl w:val="1"/>
+          <w:numId w:val="7"/>
+        </w:numPr>
+        <w:rPr>
+          <w:lang w:val="en-US"/>
+        </w:rPr>
+      </w:pPr>
+      <w:r>
+        <w:rPr>
+          <w:lang w:val="en-US"/>
+        </w:rPr>
+        <w:t xml:space="preserve">bool </w:t>
+      </w:r>
+      <w:r>
+        <w:rPr>
+          <w:lang w:val="en-US"/>
+        </w:rPr>
+        <w:t>CheckAccess</w:t>
+      </w:r>
+      <w:r>
+        <w:rPr>
+          <w:lang w:val="en-US"/>
+        </w:rPr>
+        <w:t>(ptr, flags)</w:t>
+      </w:r>
+    </w:p>
+    <w:p>
+      <w:pPr>
+        <w:pStyle w:val="ListParagraph"/>
+        <w:numPr>
+          <w:ilvl w:val="1"/>
+          <w:numId w:val="7"/>
+        </w:numPr>
+        <w:rPr>
+          <w:lang w:val="en-US"/>
+        </w:rPr>
+      </w:pPr>
+      <w:r>
+        <w:rPr>
+          <w:lang w:val="en-US"/>
+        </w:rPr>
+        <w:t>void UnlockMem(handle/ptr)</w:t>
+      </w:r>
+    </w:p>
+    <w:p>
+      <w:pPr>
+        <w:pStyle w:val="ListParagraph"/>
+        <w:numPr>
+          <w:ilvl w:val="1"/>
+          <w:numId w:val="7"/>
+        </w:numPr>
+        <w:rPr>
+          <w:lang w:val="en-US"/>
+        </w:rPr>
+      </w:pPr>
+      <w:r>
+        <w:rPr>
+          <w:lang w:val="en-US"/>
+        </w:rPr>
+        <w:t>void FreeMem(handle)</w:t>
+      </w:r>
+    </w:p>
+    <w:p>
+      <w:pPr>
+        <w:pStyle w:val="ListParagraph"/>
+        <w:numPr>
+          <w:ilvl w:val="0"/>
+          <w:numId w:val="7"/>
+        </w:numPr>
+        <w:rPr>
+          <w:lang w:val="en-US"/>
+        </w:rPr>
+      </w:pPr>
+      <w:r>
+        <w:rPr>
+          <w:lang w:val="en-US"/>
+        </w:rPr>
+        <w:t>Error handling?</w:t>
+      </w:r>
+      <w:r>
+        <w:rPr>
+          <w:lang w:val="en-US"/>
+        </w:rPr>
+        <w:br/>
+        <w:t>When Carry flag is set on return of sub routine, this indicates an error.</w:t>
+      </w:r>
+    </w:p>
+    <w:p>
+      <w:pPr>
+        <w:pStyle w:val="ListParagraph"/>
+        <w:numPr>
+          <w:ilvl w:val="0"/>
+          <w:numId w:val="7"/>
+        </w:numPr>
+        <w:rPr>
+          <w:lang w:val="en-US"/>
+        </w:rPr>
+      </w:pPr>
+      <w:r>
+        <w:rPr>
+          <w:lang w:val="en-US"/>
+        </w:rPr>
+        <w:t>Read/Write (data), read-only, write-only?, execute (read-only), copy-on-write?</w:t>
+      </w:r>
+    </w:p>
+    <w:p>
+      <w:pPr>
+        <w:pStyle w:val="ListParagraph"/>
+        <w:numPr>
+          <w:ilvl w:val="0"/>
+          <w:numId w:val="7"/>
+        </w:numPr>
+        <w:rPr>
+          <w:lang w:val="en-US"/>
+        </w:rPr>
+      </w:pPr>
+      <w:r>
+        <w:rPr>
+          <w:lang w:val="en-US"/>
+        </w:rPr>
+        <w:t>Data, static (bss), code, user, resource (read-only data)</w:t>
+      </w:r>
+    </w:p>
+    <w:p>
+      <w:pPr>
+        <w:pStyle w:val="ListParagraph"/>
+        <w:numPr>
+          <w:ilvl w:val="0"/>
+          <w:numId w:val="7"/>
+        </w:numPr>
+        <w:rPr>
+          <w:lang w:val="en-US"/>
+        </w:rPr>
+      </w:pPr>
+    </w:p>
+    <w:p>
+      <w:pPr>
+        <w:rPr>
+          <w:lang w:val="en-US"/>
+        </w:rPr>
+      </w:pPr>
+    </w:p>
+    <w:p>
+      <w:pPr>
+        <w:rPr>
+          <w:lang w:val="en-US"/>
+        </w:rPr>
+      </w:pPr>
+      <w:r>
+        <w:rPr>
+          <w:lang w:val="en-US"/>
+        </w:rPr>
+        <w:t xml:space="preserve">Block usage admin - </w:t>
+      </w:r>
+      <w:r>
+        <w:rPr>
+          <w:lang w:val="en-US"/>
+        </w:rPr>
+        <w:t>Zalt-os (saltos ;-)</w:t>
+      </w:r>
+      <w:r>
+        <w:rPr>
+          <w:lang w:val="en-US"/>
+        </w:rPr>
+        <w:t>:</w:t>
+      </w:r>
+    </w:p>
+    <w:p>
+      <w:pPr>
+        <w:pStyle w:val="ListParagraph"/>
+        <w:numPr>
+          <w:ilvl w:val="0"/>
+          <w:numId w:val="8"/>
+        </w:numPr>
+        <w:rPr>
+          <w:lang w:val="en-US"/>
+        </w:rPr>
+      </w:pPr>
+      <w:r>
+        <w:rPr>
+          <w:lang w:val="en-US"/>
+        </w:rPr>
+        <w:t>Mem-mgr struct</w:t>
+      </w:r>
+    </w:p>
+    <w:p>
+      <w:pPr>
+        <w:pStyle w:val="ListParagraph"/>
+        <w:numPr>
+          <w:ilvl w:val="1"/>
+          <w:numId w:val="8"/>
+        </w:numPr>
+        <w:rPr>
+          <w:lang w:val="en-US"/>
+        </w:rPr>
+      </w:pPr>
+      <w:r>
+        <w:rPr>
+          <w:lang w:val="en-US"/>
+        </w:rPr>
+        <w:t>mem-banks</w:t>
+      </w:r>
+      <w:r>
+        <w:rPr>
+          <w:lang w:val="en-US"/>
+        </w:rPr>
+        <w:br/>
+        <w:t>How many (and which) memory banks are loaded?</w:t>
+      </w:r>
+    </w:p>
+    <w:p>
+      <w:pPr>
+        <w:pStyle w:val="ListParagraph"/>
+        <w:numPr>
+          <w:ilvl w:val="1"/>
+          <w:numId w:val="8"/>
+        </w:numPr>
+        <w:rPr>
+          <w:lang w:val="en-US"/>
+        </w:rPr>
+      </w:pPr>
+      <w:r>
+        <w:rPr>
+          <w:lang w:val="en-US"/>
+        </w:rPr>
+        <w:t>mem-pages struct</w:t>
+      </w:r>
+      <w:r>
+        <w:rPr>
+          <w:lang w:val="en-US"/>
+        </w:rPr>
+        <w:br/>
+        <w:t>What memory pages are there?</w:t>
+      </w:r>
+    </w:p>
+    <w:p>
+      <w:pPr>
+        <w:pStyle w:val="ListParagraph"/>
+        <w:numPr>
+          <w:ilvl w:val="2"/>
+          <w:numId w:val="8"/>
+        </w:numPr>
+        <w:rPr>
+          <w:lang w:val="en-US"/>
+        </w:rPr>
+      </w:pPr>
+      <w:r>
+        <w:rPr>
+          <w:lang w:val="en-US"/>
+        </w:rPr>
+        <w:t>mem-page struct</w:t>
+      </w:r>
+    </w:p>
+    <w:p>
+      <w:pPr>
+        <w:pStyle w:val="ListParagraph"/>
+        <w:numPr>
+          <w:ilvl w:val="3"/>
+          <w:numId w:val="8"/>
+        </w:numPr>
+        <w:rPr>
+          <w:lang w:val="en-US"/>
+        </w:rPr>
+      </w:pPr>
+      <w:r>
+        <w:rPr>
+          <w:lang w:val="en-US"/>
+        </w:rPr>
+        <w:t>Page Id (not stored, can be calculated from bank and mem-map table values)</w:t>
+      </w:r>
+    </w:p>
+    <w:p>
+      <w:pPr>
+        <w:pStyle w:val="ListParagraph"/>
+        <w:numPr>
+          <w:ilvl w:val="3"/>
+          <w:numId w:val="8"/>
+        </w:numPr>
+        <w:rPr>
+          <w:lang w:val="en-US"/>
+        </w:rPr>
+      </w:pPr>
+      <w:r>
+        <w:rPr>
+          <w:lang w:val="en-US"/>
+        </w:rPr>
+        <w:t xml:space="preserve">Type and </w:t>
+      </w:r>
+      <w:r>
+        <w:rPr>
+          <w:lang w:val="en-US"/>
+        </w:rPr>
+        <w:t>Access flags (</w:t>
+      </w:r>
+      <w:r>
+        <w:rPr>
+          <w:lang w:val="en-US"/>
+        </w:rPr>
+        <w:t xml:space="preserve">data/code/bss, </w:t>
+      </w:r>
+      <w:r>
+        <w:rPr>
+          <w:lang w:val="en-US"/>
+        </w:rPr>
+        <w:t>read/write/execute)</w:t>
+      </w:r>
+    </w:p>
+    <w:p>
+      <w:pPr>
+        <w:pStyle w:val="ListParagraph"/>
+        <w:numPr>
+          <w:ilvl w:val="3"/>
+          <w:numId w:val="8"/>
+        </w:numPr>
+        <w:rPr>
+          <w:lang w:val="en-US"/>
+        </w:rPr>
+      </w:pPr>
+      <w:r>
+        <w:rPr>
+          <w:lang w:val="en-US"/>
+        </w:rPr>
+        <w:t>Relocation flags (fixed)</w:t>
+      </w:r>
+    </w:p>
+    <w:p>
+      <w:pPr>
+        <w:pStyle w:val="ListParagraph"/>
+        <w:numPr>
+          <w:ilvl w:val="3"/>
+          <w:numId w:val="8"/>
+        </w:numPr>
+        <w:rPr>
+          <w:lang w:val="en-US"/>
+        </w:rPr>
+      </w:pPr>
+      <w:r>
+        <w:rPr>
+          <w:lang w:val="en-US"/>
+        </w:rPr>
+        <w:t>System flags (stack, heap etc)</w:t>
+      </w:r>
+    </w:p>
+    <w:p>
+      <w:pPr>
+        <w:pStyle w:val="ListParagraph"/>
+        <w:numPr>
+          <w:ilvl w:val="1"/>
+          <w:numId w:val="8"/>
+        </w:numPr>
+        <w:rPr>
+          <w:lang w:val="en-US"/>
+        </w:rPr>
+      </w:pPr>
+    </w:p>
+    <w:p>
+      <w:pPr>
+        <w:pStyle w:val="ListParagraph"/>
+        <w:numPr>
+          <w:ilvl w:val="0"/>
+          <w:numId w:val="8"/>
+        </w:numPr>
+        <w:rPr>
+          <w:lang w:val="en-US"/>
+        </w:rPr>
+      </w:pPr>
+      <w:r>
+        <w:rPr>
+          <w:lang w:val="en-US"/>
+        </w:rPr>
+        <w:t>Thread struct</w:t>
+      </w:r>
+      <w:r>
+        <w:rPr>
+          <w:lang w:val="en-US"/>
+        </w:rPr>
+        <w:br/>
+        <w:t>Id</w:t>
+      </w:r>
+      <w:r>
+        <w:rPr>
+          <w:lang w:val="en-US"/>
+        </w:rPr>
+        <w:br/>
+        <w:t>Register storage for context switch.</w:t>
+      </w:r>
+      <w:r>
+        <w:rPr>
+          <w:lang w:val="en-US"/>
+        </w:rPr>
+        <w:br/>
+      </w:r>
+      <w:r>
+        <w:rPr>
+          <w:lang w:val="en-US"/>
+        </w:rPr>
+        <w:t>Mem</w:t>
+      </w:r>
+      <w:r>
+        <w:rPr>
+          <w:lang w:val="en-US"/>
+        </w:rPr>
+        <w:t>ory Management</w:t>
+      </w:r>
+      <w:r>
+        <w:rPr>
+          <w:lang w:val="en-US"/>
+        </w:rPr>
+        <w:t xml:space="preserve"> </w:t>
+      </w:r>
+      <w:r>
+        <w:rPr>
+          <w:lang w:val="en-US"/>
+        </w:rPr>
+        <w:t>s</w:t>
+      </w:r>
+      <w:r>
+        <w:rPr>
+          <w:lang w:val="en-US"/>
+        </w:rPr>
+        <w:t>truct</w:t>
+      </w:r>
+      <w:r>
+        <w:rPr>
+          <w:lang w:val="en-US"/>
+        </w:rPr>
+        <w:t>.</w:t>
+      </w:r>
+    </w:p>
+    <w:p>
+      <w:pPr>
+        <w:pStyle w:val="ListParagraph"/>
+        <w:numPr>
+          <w:ilvl w:val="1"/>
+          <w:numId w:val="8"/>
+        </w:numPr>
+        <w:rPr>
+          <w:lang w:val="en-US"/>
+        </w:rPr>
+      </w:pPr>
+      <w:r>
+        <w:rPr>
+          <w:lang w:val="en-US"/>
+        </w:rPr>
+        <w:t>Mem-Map Table Index (8 bits)</w:t>
+      </w:r>
+      <w:r>
+        <w:rPr>
+          <w:lang w:val="en-US"/>
+        </w:rPr>
+        <w:br/>
+        <w:t>The number of the selected mem-map table when this thread is executing.</w:t>
+      </w:r>
+      <w:r>
+        <w:rPr>
+          <w:lang w:val="en-US"/>
+        </w:rPr>
+        <w:br/>
+        <w:t>Assigned when program is loaded and thread is started.</w:t>
+      </w:r>
+    </w:p>
+    <w:p>
+      <w:pPr>
+        <w:pStyle w:val="ListParagraph"/>
+        <w:numPr>
+          <w:ilvl w:val="1"/>
+          <w:numId w:val="8"/>
+        </w:numPr>
+        <w:rPr>
+          <w:lang w:val="en-US"/>
+        </w:rPr>
+      </w:pPr>
+      <w:r>
+        <w:rPr>
+          <w:lang w:val="en-US"/>
+        </w:rPr>
+        <w:t xml:space="preserve">(ptrs to) </w:t>
+      </w:r>
+      <w:r>
+        <w:rPr>
+          <w:lang w:val="en-US"/>
+        </w:rPr>
+        <w:t>16 active mem-page structs for active mem.</w:t>
+      </w:r>
+    </w:p>
+    <w:p>
+      <w:pPr>
+        <w:pStyle w:val="ListParagraph"/>
+        <w:numPr>
+          <w:ilvl w:val="2"/>
+          <w:numId w:val="8"/>
+        </w:numPr>
+        <w:rPr>
+          <w:lang w:val="en-US"/>
+        </w:rPr>
+      </w:pPr>
+      <w:r>
+        <w:rPr>
+          <w:lang w:val="en-US"/>
+        </w:rPr>
+        <w:t>Access flags (read/write/execute)</w:t>
+      </w:r>
+    </w:p>
+    <w:p>
+      <w:pPr>
+        <w:pStyle w:val="ListParagraph"/>
+        <w:numPr>
+          <w:ilvl w:val="2"/>
+          <w:numId w:val="8"/>
+        </w:numPr>
+        <w:rPr>
+          <w:lang w:val="en-US"/>
+        </w:rPr>
+      </w:pPr>
+      <w:r>
+        <w:rPr>
+          <w:lang w:val="en-US"/>
+        </w:rPr>
+        <w:t>Relocation flags (fixed)</w:t>
+      </w:r>
+    </w:p>
+    <w:p>
+      <w:pPr>
+        <w:pStyle w:val="ListParagraph"/>
+        <w:numPr>
+          <w:ilvl w:val="2"/>
+          <w:numId w:val="8"/>
+        </w:numPr>
+        <w:rPr>
+          <w:lang w:val="en-US"/>
+        </w:rPr>
+      </w:pPr>
+      <w:r>
+        <w:rPr>
+          <w:lang w:val="en-US"/>
+        </w:rPr>
+        <w:t>Ptr to next block (for block ranges)</w:t>
+      </w:r>
+    </w:p>
+    <w:p>
+      <w:pPr>
+        <w:pStyle w:val="ListParagraph"/>
+        <w:numPr>
+          <w:ilvl w:val="1"/>
+          <w:numId w:val="8"/>
+        </w:numPr>
+        <w:rPr>
+          <w:lang w:val="en-US"/>
+        </w:rPr>
+      </w:pPr>
+      <w:r>
+        <w:rPr>
+          <w:lang w:val="en-US"/>
+        </w:rPr>
+        <w:lastRenderedPageBreak/>
+        <w:t xml:space="preserve"> </w:t>
+      </w:r>
+      <w:r>
+        <w:rPr>
+          <w:lang w:val="en-US"/>
+        </w:rPr>
+        <w:t>(ptrs to</w:t>
+      </w:r>
+      <w:r>
+        <w:rPr>
+          <w:lang w:val="en-US"/>
+        </w:rPr>
+        <w:t xml:space="preserve">) </w:t>
+      </w:r>
+      <w:r>
+        <w:rPr>
+          <w:lang w:val="en-US"/>
+        </w:rPr>
+        <w:t>Offline mem-page structs for allowed access/usage (how many? dynamic?)</w:t>
+      </w:r>
+    </w:p>
+    <w:p>
+      <w:pPr>
+        <w:pStyle w:val="ListParagraph"/>
+        <w:numPr>
+          <w:ilvl w:val="0"/>
+          <w:numId w:val="8"/>
+        </w:numPr>
+        <w:rPr>
+          <w:lang w:val="en-US"/>
+        </w:rPr>
+      </w:pPr>
+      <w:r>
+        <w:rPr>
+          <w:lang w:val="en-US"/>
+        </w:rPr>
+        <w:t>What system pages need to be fixed?</w:t>
+      </w:r>
+    </w:p>
+    <w:p>
+      <w:pPr>
+        <w:pStyle w:val="ListParagraph"/>
+        <w:numPr>
+          <w:ilvl w:val="2"/>
+          <w:numId w:val="8"/>
+        </w:numPr>
+        <w:rPr>
+          <w:lang w:val="en-US"/>
+        </w:rPr>
+      </w:pPr>
+      <w:r>
+        <w:rPr>
+          <w:lang w:val="en-US"/>
+        </w:rPr>
+        <w:t>_init</w:t>
+      </w:r>
+      <w:r>
+        <w:rPr>
+          <w:lang w:val="en-US"/>
+        </w:rPr>
+        <w:br/>
+        <w:t>Implements RST and NMI end points. Fixed at x0000.</w:t>
+      </w:r>
+    </w:p>
+    <w:p>
+      <w:pPr>
+        <w:pStyle w:val="ListParagraph"/>
+        <w:numPr>
+          <w:ilvl w:val="2"/>
+          <w:numId w:val="8"/>
+        </w:numPr>
+        <w:rPr>
+          <w:lang w:val="en-US"/>
+        </w:rPr>
+      </w:pPr>
+      <w:r>
+        <w:rPr>
+          <w:lang w:val="en-US"/>
+        </w:rPr>
+        <w:t>stack</w:t>
+      </w:r>
+      <w:r>
+        <w:rPr>
+          <w:lang w:val="en-US"/>
+        </w:rPr>
+        <w:br/>
+        <w:t>Grows down.</w:t>
+      </w:r>
+    </w:p>
+    <w:p>
+      <w:pPr>
+        <w:pStyle w:val="ListParagraph"/>
+        <w:numPr>
+          <w:ilvl w:val="2"/>
+          <w:numId w:val="8"/>
+        </w:numPr>
+        <w:rPr>
+          <w:lang w:val="en-US"/>
+        </w:rPr>
+      </w:pPr>
+      <w:r>
+        <w:rPr>
+          <w:lang w:val="en-US"/>
+        </w:rPr>
+        <w:t>h</w:t>
+      </w:r>
+      <w:r>
+        <w:rPr>
+          <w:lang w:val="en-US"/>
+        </w:rPr>
+        <w:t>eap</w:t>
+      </w:r>
+      <w:r>
+        <w:rPr>
+          <w:lang w:val="en-US"/>
+        </w:rPr>
+        <w:br/>
+        <w:t>Grows up.</w:t>
+      </w:r>
+    </w:p>
+    <w:p>
+      <w:pPr>
+        <w:pStyle w:val="ListParagraph"/>
+        <w:numPr>
+          <w:ilvl w:val="2"/>
+          <w:numId w:val="8"/>
+        </w:numPr>
+        <w:rPr>
+          <w:lang w:val="en-US"/>
+        </w:rPr>
+      </w:pPr>
+      <w:r>
+        <w:rPr>
+          <w:lang w:val="en-US"/>
+        </w:rPr>
+        <w:t>interrupt vector table</w:t>
+      </w:r>
+      <w:r>
+        <w:rPr>
+          <w:lang w:val="en-US"/>
+        </w:rPr>
+        <w:br/>
+        <w:t>Fixed length = x0100</w:t>
+      </w:r>
+    </w:p>
+    <w:p>
+      <w:pPr>
+        <w:pStyle w:val="ListParagraph"/>
+        <w:numPr>
+          <w:ilvl w:val="2"/>
+          <w:numId w:val="8"/>
+        </w:numPr>
+        <w:rPr>
+          <w:lang w:val="en-US"/>
+        </w:rPr>
+      </w:pPr>
+      <w:r>
+        <w:rPr>
+          <w:lang w:val="en-US"/>
+        </w:rPr>
+        <w:t>bios</w:t>
+      </w:r>
+      <w:r>
+        <w:rPr>
+          <w:lang w:val="en-US"/>
+        </w:rPr>
+        <w:br/>
+        <w:t>Functions need to be available.</w:t>
+      </w:r>
       <w:bookmarkStart w:id="0" w:name="_GoBack"/>
       <w:bookmarkEnd w:id="0"/>
-      <w:r>
-        <w:rPr>
-          <w:lang w:val="en-US"/>
-        </w:rPr>
-        <w:t>atable (based on underlying pages)</w:t>
-      </w:r>
-    </w:p>
-    <w:p>
-      <w:pPr>
-        <w:rPr>
-          <w:lang w:val="en-US"/>
-        </w:rPr>
-      </w:pPr>
-    </w:p>
-    <w:p>
-      <w:pPr>
-        <w:rPr>
-          <w:lang w:val="en-US"/>
-        </w:rPr>
-      </w:pPr>
-      <w:r>
-        <w:rPr>
-          <w:lang w:val="en-US"/>
-        </w:rPr>
-        <w:t>Local vars and stack:</w:t>
-      </w:r>
-    </w:p>
-    <w:p>
-      <w:pPr>
-        <w:pStyle w:val="ListParagraph"/>
-        <w:numPr>
-          <w:ilvl w:val="0"/>
-          <w:numId w:val="5"/>
-        </w:numPr>
-        <w:rPr>
-          <w:lang w:val="en-US"/>
-        </w:rPr>
-      </w:pPr>
-      <w:r>
-        <w:rPr>
-          <w:lang w:val="en-US"/>
-        </w:rPr>
-        <w:t xml:space="preserve">Sdcc supports named address regions. Which will solve local vars. </w:t>
-      </w:r>
-    </w:p>
-    <w:p>
-      <w:pPr>
-        <w:pStyle w:val="ListParagraph"/>
-        <w:numPr>
-          <w:ilvl w:val="0"/>
-          <w:numId w:val="5"/>
-        </w:numPr>
-        <w:rPr>
-          <w:lang w:val="en-US"/>
-        </w:rPr>
-      </w:pPr>
-      <w:r>
-        <w:rPr>
-          <w:lang w:val="en-US"/>
-        </w:rPr>
-        <w:t>Stack must stay fixed. Need process/thread struct to maintain memory table and for future multi-tasking.</w:t>
-      </w:r>
-    </w:p>
-    <w:p>
-      <w:pPr>
-        <w:pStyle w:val="ListParagraph"/>
-        <w:numPr>
-          <w:ilvl w:val="0"/>
-          <w:numId w:val="5"/>
-        </w:numPr>
-        <w:rPr>
-          <w:lang w:val="en-US"/>
-        </w:rPr>
-      </w:pPr>
-    </w:p>
-    <w:p>
-      <w:pPr>
-        <w:rPr>
-          <w:lang w:val="en-US"/>
-        </w:rPr>
-      </w:pPr>
-    </w:p>
-    <w:p>
-      <w:pPr>
-        <w:rPr>
-          <w:lang w:val="en-US"/>
-        </w:rPr>
-      </w:pPr>
-      <w:r>
-        <w:rPr>
-          <w:lang w:val="en-US"/>
-        </w:rPr>
-        <w:t>Memory Bank switching:</w:t>
-      </w:r>
-    </w:p>
-    <w:p>
-      <w:pPr>
-        <w:pStyle w:val="ListParagraph"/>
-        <w:numPr>
-          <w:ilvl w:val="0"/>
-          <w:numId w:val="6"/>
-        </w:numPr>
-        <w:rPr>
-          <w:lang w:val="en-US"/>
-        </w:rPr>
-      </w:pPr>
-      <w:r>
-        <w:rPr>
-          <w:lang w:val="en-US"/>
-        </w:rPr>
-        <w:t>Use one current mem-map table (per thread) and mutate that table as needed (1 out instr.).</w:t>
-      </w:r>
-      <w:r>
-        <w:rPr>
-          <w:lang w:val="en-US"/>
-        </w:rPr>
-        <w:br/>
-        <w:t>This would give us max 256 concurrent tasks (good).</w:t>
-      </w:r>
-      <w:r>
-        <w:rPr>
-          <w:lang w:val="en-US"/>
-        </w:rPr>
-        <w:br/>
-        <w:t>Alternatively a table per physical bank per thread…</w:t>
-      </w:r>
-    </w:p>
-    <w:p>
-      <w:pPr>
-        <w:pStyle w:val="ListParagraph"/>
-        <w:numPr>
-          <w:ilvl w:val="0"/>
-          <w:numId w:val="6"/>
-        </w:numPr>
-        <w:rPr>
-          <w:lang w:val="en-US"/>
-        </w:rPr>
-      </w:pPr>
-      <w:r>
-        <w:rPr>
-          <w:lang w:val="en-US"/>
-        </w:rPr>
-        <w:lastRenderedPageBreak/>
-        <w:t>Using multiple tables for one thread introduces the complexity of how to decide which one to take (1 out instr.) Performance wise it doesn’t matter.</w:t>
-      </w:r>
-    </w:p>
-    <w:p>
-      <w:pPr>
-        <w:pStyle w:val="ListParagraph"/>
-        <w:numPr>
-          <w:ilvl w:val="0"/>
-          <w:numId w:val="6"/>
-        </w:numPr>
-        <w:rPr>
-          <w:lang w:val="en-US"/>
-        </w:rPr>
-      </w:pPr>
-    </w:p>
-    <w:p>
-      <w:pPr>
-        <w:rPr>
-          <w:lang w:val="en-US"/>
-        </w:rPr>
-      </w:pPr>
-    </w:p>
-    <w:p>
-      <w:pPr>
-        <w:rPr>
-          <w:lang w:val="en-US"/>
-        </w:rPr>
-      </w:pPr>
-    </w:p>
-    <w:p>
-      <w:pPr>
-        <w:rPr>
-          <w:lang w:val="en-US"/>
-        </w:rPr>
-      </w:pPr>
-      <w:r>
-        <w:rPr>
-          <w:lang w:val="en-US"/>
-        </w:rPr>
-        <w:t>Checked pointer usage/memory access:</w:t>
-      </w:r>
-    </w:p>
-    <w:p>
-      <w:pPr>
-        <w:pStyle w:val="ListParagraph"/>
-        <w:numPr>
-          <w:ilvl w:val="0"/>
-          <w:numId w:val="7"/>
-        </w:numPr>
-        <w:rPr>
-          <w:lang w:val="en-US"/>
-        </w:rPr>
-      </w:pPr>
-      <w:r>
-        <w:rPr>
-          <w:lang w:val="en-US"/>
-        </w:rPr>
-        <w:t>Access through API</w:t>
-      </w:r>
-      <w:r>
-        <w:rPr>
-          <w:lang w:val="en-US"/>
-        </w:rPr>
-        <w:br/>
-        <w:t>Z80 has no intrinsic facilities.</w:t>
-      </w:r>
-    </w:p>
-    <w:p>
-      <w:pPr>
-        <w:pStyle w:val="ListParagraph"/>
-        <w:numPr>
-          <w:ilvl w:val="1"/>
-          <w:numId w:val="7"/>
-        </w:numPr>
-        <w:rPr>
-          <w:lang w:val="en-US"/>
-        </w:rPr>
-      </w:pPr>
-      <w:r>
-        <w:rPr>
-          <w:lang w:val="en-US"/>
-        </w:rPr>
-        <w:t>long AllocMem(flags)</w:t>
-      </w:r>
-    </w:p>
-    <w:p>
-      <w:pPr>
-        <w:pStyle w:val="ListParagraph"/>
-        <w:numPr>
-          <w:ilvl w:val="1"/>
-          <w:numId w:val="7"/>
-        </w:numPr>
-        <w:rPr>
-          <w:lang w:val="en-US"/>
-        </w:rPr>
-      </w:pPr>
-      <w:r>
-        <w:rPr>
-          <w:lang w:val="en-US"/>
-        </w:rPr>
-        <w:t xml:space="preserve">void* </w:t>
-      </w:r>
-      <w:r>
-        <w:rPr>
-          <w:lang w:val="en-US"/>
-        </w:rPr>
-        <w:t>Lock</w:t>
-      </w:r>
-      <w:r>
-        <w:rPr>
-          <w:lang w:val="en-US"/>
-        </w:rPr>
-        <w:t>Mem(handle, flags)</w:t>
-      </w:r>
-    </w:p>
-    <w:p>
-      <w:pPr>
-        <w:pStyle w:val="ListParagraph"/>
-        <w:numPr>
-          <w:ilvl w:val="1"/>
-          <w:numId w:val="7"/>
-        </w:numPr>
-        <w:rPr>
-          <w:lang w:val="en-US"/>
-        </w:rPr>
-      </w:pPr>
-      <w:r>
-        <w:rPr>
-          <w:lang w:val="en-US"/>
-        </w:rPr>
-        <w:t xml:space="preserve">bool </w:t>
-      </w:r>
-      <w:r>
-        <w:rPr>
-          <w:lang w:val="en-US"/>
-        </w:rPr>
-        <w:t>CheckAccess</w:t>
-      </w:r>
-      <w:r>
-        <w:rPr>
-          <w:lang w:val="en-US"/>
-        </w:rPr>
-        <w:t>(ptr, flags)</w:t>
-      </w:r>
-    </w:p>
-    <w:p>
-      <w:pPr>
-        <w:pStyle w:val="ListParagraph"/>
-        <w:numPr>
-          <w:ilvl w:val="1"/>
-          <w:numId w:val="7"/>
-        </w:numPr>
-        <w:rPr>
-          <w:lang w:val="en-US"/>
-        </w:rPr>
-      </w:pPr>
-      <w:r>
-        <w:rPr>
-          <w:lang w:val="en-US"/>
-        </w:rPr>
-        <w:t>void UnlockMem(handle/ptr)</w:t>
-      </w:r>
-    </w:p>
-    <w:p>
-      <w:pPr>
-        <w:pStyle w:val="ListParagraph"/>
-        <w:numPr>
-          <w:ilvl w:val="1"/>
-          <w:numId w:val="7"/>
-        </w:numPr>
-        <w:rPr>
-          <w:lang w:val="en-US"/>
-        </w:rPr>
-      </w:pPr>
-      <w:r>
-        <w:rPr>
-          <w:lang w:val="en-US"/>
-        </w:rPr>
-        <w:t>void FreeMem(handle)</w:t>
-      </w:r>
-    </w:p>
-    <w:p>
-      <w:pPr>
-        <w:pStyle w:val="ListParagraph"/>
-        <w:numPr>
-          <w:ilvl w:val="0"/>
-          <w:numId w:val="7"/>
-        </w:numPr>
-        <w:rPr>
-          <w:lang w:val="en-US"/>
-        </w:rPr>
-      </w:pPr>
-      <w:r>
-        <w:rPr>
-          <w:lang w:val="en-US"/>
-        </w:rPr>
-        <w:t>Error handling?</w:t>
-      </w:r>
-      <w:r>
-        <w:rPr>
-          <w:lang w:val="en-US"/>
-        </w:rPr>
-        <w:br/>
-        <w:t>Carry flag is set…</w:t>
-      </w:r>
-    </w:p>
-    <w:p>
-      <w:pPr>
-        <w:pStyle w:val="ListParagraph"/>
-        <w:numPr>
-          <w:ilvl w:val="0"/>
-          <w:numId w:val="7"/>
-        </w:numPr>
-        <w:rPr>
-          <w:lang w:val="en-US"/>
-        </w:rPr>
-      </w:pPr>
-      <w:r>
-        <w:rPr>
-          <w:lang w:val="en-US"/>
-        </w:rPr>
-        <w:t>Read/Write (data), read-only, write-only?, execute (read-only), copy-on-write?</w:t>
-      </w:r>
-    </w:p>
-    <w:p>
-      <w:pPr>
-        <w:pStyle w:val="ListParagraph"/>
-        <w:numPr>
-          <w:ilvl w:val="0"/>
-          <w:numId w:val="7"/>
-        </w:numPr>
-        <w:rPr>
-          <w:lang w:val="en-US"/>
-        </w:rPr>
-      </w:pPr>
-      <w:r>
-        <w:rPr>
-          <w:lang w:val="en-US"/>
-        </w:rPr>
-        <w:t>Data, static (bss), code, user, resource (read-only data)</w:t>
-      </w:r>
-    </w:p>
-    <w:p>
-      <w:pPr>
-        <w:pStyle w:val="ListParagraph"/>
-        <w:numPr>
-          <w:ilvl w:val="0"/>
-          <w:numId w:val="7"/>
-        </w:numPr>
-        <w:rPr>
-          <w:lang w:val="en-US"/>
-        </w:rPr>
-      </w:pPr>
-    </w:p>
-    <w:p>
-      <w:pPr>
-        <w:rPr>
-          <w:lang w:val="en-US"/>
-        </w:rPr>
-      </w:pPr>
-    </w:p>
-    <w:p>
-      <w:pPr>
-        <w:rPr>
-          <w:lang w:val="en-US"/>
-        </w:rPr>
-      </w:pPr>
-      <w:r>
-        <w:rPr>
-          <w:lang w:val="en-US"/>
-        </w:rPr>
-        <w:t xml:space="preserve">Block usage admin - </w:t>
-      </w:r>
-      <w:r>
-        <w:rPr>
-          <w:lang w:val="en-US"/>
-        </w:rPr>
-        <w:t>Zalt-os (saltos ;-)</w:t>
-      </w:r>
-      <w:r>
-        <w:rPr>
-          <w:lang w:val="en-US"/>
-        </w:rPr>
-        <w:t>:</w:t>
-      </w:r>
-    </w:p>
-    <w:p>
-      <w:pPr>
-        <w:pStyle w:val="ListParagraph"/>
-        <w:numPr>
-          <w:ilvl w:val="0"/>
-          <w:numId w:val="8"/>
-        </w:numPr>
-        <w:rPr>
-          <w:lang w:val="en-US"/>
-        </w:rPr>
-      </w:pPr>
-      <w:r>
-        <w:rPr>
-          <w:lang w:val="en-US"/>
-        </w:rPr>
-        <w:t>Mem-mgr struct</w:t>
-      </w:r>
-    </w:p>
-    <w:p>
-      <w:pPr>
-        <w:pStyle w:val="ListParagraph"/>
-        <w:numPr>
-          <w:ilvl w:val="1"/>
-          <w:numId w:val="8"/>
-        </w:numPr>
-        <w:rPr>
-          <w:lang w:val="en-US"/>
-        </w:rPr>
-      </w:pPr>
-      <w:r>
-        <w:rPr>
-          <w:lang w:val="en-US"/>
-        </w:rPr>
-        <w:t>mem-banks</w:t>
-      </w:r>
-      <w:r>
-        <w:rPr>
-          <w:lang w:val="en-US"/>
-        </w:rPr>
-        <w:br/>
-        <w:t>How many (and which) memory banks are loaded?</w:t>
-      </w:r>
-    </w:p>
-    <w:p>
-      <w:pPr>
-        <w:pStyle w:val="ListParagraph"/>
-        <w:numPr>
-          <w:ilvl w:val="1"/>
-          <w:numId w:val="8"/>
-        </w:numPr>
-        <w:rPr>
-          <w:lang w:val="en-US"/>
-        </w:rPr>
-      </w:pPr>
-      <w:r>
-        <w:rPr>
-          <w:lang w:val="en-US"/>
-        </w:rPr>
-        <w:t>mem-pages struct</w:t>
-      </w:r>
-      <w:r>
-        <w:rPr>
-          <w:lang w:val="en-US"/>
-        </w:rPr>
-        <w:br/>
-        <w:t>What memory pages are there?</w:t>
-      </w:r>
-    </w:p>
-    <w:p>
-      <w:pPr>
-        <w:pStyle w:val="ListParagraph"/>
-        <w:numPr>
-          <w:ilvl w:val="2"/>
-          <w:numId w:val="8"/>
-        </w:numPr>
-        <w:rPr>
-          <w:lang w:val="en-US"/>
-        </w:rPr>
-      </w:pPr>
-      <w:r>
-        <w:rPr>
-          <w:lang w:val="en-US"/>
-        </w:rPr>
-        <w:t>mem-page struct</w:t>
-      </w:r>
-    </w:p>
-    <w:p>
-      <w:pPr>
-        <w:pStyle w:val="ListParagraph"/>
-        <w:numPr>
-          <w:ilvl w:val="3"/>
-          <w:numId w:val="8"/>
-        </w:numPr>
-        <w:rPr>
-          <w:lang w:val="en-US"/>
-        </w:rPr>
-      </w:pPr>
-      <w:r>
-        <w:rPr>
-          <w:lang w:val="en-US"/>
-        </w:rPr>
-        <w:t>Page Id (not stored, can be calculated from bank and mem-map table values)</w:t>
-      </w:r>
-    </w:p>
-    <w:p>
-      <w:pPr>
-        <w:pStyle w:val="ListParagraph"/>
-        <w:numPr>
-          <w:ilvl w:val="3"/>
-          <w:numId w:val="8"/>
-        </w:numPr>
-        <w:rPr>
-          <w:lang w:val="en-US"/>
-        </w:rPr>
-      </w:pPr>
-      <w:r>
-        <w:rPr>
-          <w:lang w:val="en-US"/>
-        </w:rPr>
-        <w:t xml:space="preserve">Type and </w:t>
-      </w:r>
-      <w:r>
-        <w:rPr>
-          <w:lang w:val="en-US"/>
-        </w:rPr>
-        <w:t>Access flags (</w:t>
-      </w:r>
-      <w:r>
-        <w:rPr>
-          <w:lang w:val="en-US"/>
-        </w:rPr>
-        <w:t xml:space="preserve">data/code/bss, </w:t>
-      </w:r>
-      <w:r>
-        <w:rPr>
-          <w:lang w:val="en-US"/>
-        </w:rPr>
-        <w:t>read/write/execute)</w:t>
-      </w:r>
-    </w:p>
-    <w:p>
-      <w:pPr>
-        <w:pStyle w:val="ListParagraph"/>
-        <w:numPr>
-          <w:ilvl w:val="3"/>
-          <w:numId w:val="8"/>
-        </w:numPr>
-        <w:rPr>
-          <w:lang w:val="en-US"/>
-        </w:rPr>
-      </w:pPr>
-      <w:r>
-        <w:rPr>
-          <w:lang w:val="en-US"/>
-        </w:rPr>
-        <w:t>Relocation flags (fixed)</w:t>
-      </w:r>
-    </w:p>
-    <w:p>
-      <w:pPr>
-        <w:pStyle w:val="ListParagraph"/>
-        <w:numPr>
-          <w:ilvl w:val="3"/>
-          <w:numId w:val="8"/>
-        </w:numPr>
-        <w:rPr>
-          <w:lang w:val="en-US"/>
-        </w:rPr>
-      </w:pPr>
-      <w:r>
-        <w:rPr>
-          <w:lang w:val="en-US"/>
-        </w:rPr>
-        <w:t>System flags (stack, heap etc)</w:t>
-      </w:r>
-    </w:p>
-    <w:p>
-      <w:pPr>
-        <w:pStyle w:val="ListParagraph"/>
-        <w:numPr>
-          <w:ilvl w:val="1"/>
-          <w:numId w:val="8"/>
-        </w:numPr>
-        <w:rPr>
-          <w:lang w:val="en-US"/>
-        </w:rPr>
-      </w:pPr>
-    </w:p>
-    <w:p>
-      <w:pPr>
-        <w:pStyle w:val="ListParagraph"/>
-        <w:numPr>
-          <w:ilvl w:val="0"/>
-          <w:numId w:val="8"/>
-        </w:numPr>
-        <w:rPr>
-          <w:lang w:val="en-US"/>
-        </w:rPr>
-      </w:pPr>
-      <w:r>
-        <w:rPr>
-          <w:lang w:val="en-US"/>
-        </w:rPr>
-        <w:t>Thread struct</w:t>
-      </w:r>
-      <w:r>
-        <w:rPr>
-          <w:lang w:val="en-US"/>
-        </w:rPr>
-        <w:br/>
-        <w:t>Id</w:t>
-      </w:r>
-      <w:r>
-        <w:rPr>
-          <w:lang w:val="en-US"/>
-        </w:rPr>
-        <w:br/>
-        <w:t>Register storage for context switch.</w:t>
-      </w:r>
-      <w:r>
-        <w:rPr>
-          <w:lang w:val="en-US"/>
-        </w:rPr>
-        <w:br/>
-      </w:r>
-      <w:r>
-        <w:rPr>
-          <w:lang w:val="en-US"/>
-        </w:rPr>
-        <w:t>Mem</w:t>
-      </w:r>
-      <w:r>
-        <w:rPr>
-          <w:lang w:val="en-US"/>
-        </w:rPr>
-        <w:t>ory Management</w:t>
-      </w:r>
-      <w:r>
-        <w:rPr>
-          <w:lang w:val="en-US"/>
-        </w:rPr>
-        <w:t xml:space="preserve"> </w:t>
-      </w:r>
-      <w:r>
-        <w:rPr>
-          <w:lang w:val="en-US"/>
-        </w:rPr>
-        <w:t>s</w:t>
-      </w:r>
-      <w:r>
-        <w:rPr>
-          <w:lang w:val="en-US"/>
-        </w:rPr>
-        <w:t>truct</w:t>
-      </w:r>
-      <w:r>
-        <w:rPr>
-          <w:lang w:val="en-US"/>
-        </w:rPr>
-        <w:t>.</w:t>
-      </w:r>
-    </w:p>
-    <w:p>
-      <w:pPr>
-        <w:pStyle w:val="ListParagraph"/>
-        <w:numPr>
-          <w:ilvl w:val="1"/>
-          <w:numId w:val="8"/>
-        </w:numPr>
-        <w:rPr>
-          <w:lang w:val="en-US"/>
-        </w:rPr>
-      </w:pPr>
-      <w:r>
-        <w:rPr>
-          <w:lang w:val="en-US"/>
-        </w:rPr>
-        <w:t>Mem-Map Table Index (8 bits)</w:t>
-      </w:r>
-      <w:r>
-        <w:rPr>
-          <w:lang w:val="en-US"/>
-        </w:rPr>
-        <w:br/>
-        <w:t>The number of the selected mem-map table when this thread is executing.</w:t>
-      </w:r>
-      <w:r>
-        <w:rPr>
-          <w:lang w:val="en-US"/>
-        </w:rPr>
-        <w:br/>
-        <w:t>Assigned when program is loaded and thread is started.</w:t>
-      </w:r>
-    </w:p>
-    <w:p>
-      <w:pPr>
-        <w:pStyle w:val="ListParagraph"/>
-        <w:numPr>
-          <w:ilvl w:val="1"/>
-          <w:numId w:val="8"/>
-        </w:numPr>
-        <w:rPr>
-          <w:lang w:val="en-US"/>
-        </w:rPr>
-      </w:pPr>
-      <w:r>
-        <w:rPr>
-          <w:lang w:val="en-US"/>
-        </w:rPr>
-        <w:t xml:space="preserve">(ptrs to) </w:t>
-      </w:r>
-      <w:r>
-        <w:rPr>
-          <w:lang w:val="en-US"/>
-        </w:rPr>
-        <w:t>16 active mem-page structs for active mem.</w:t>
-      </w:r>
-    </w:p>
-    <w:p>
-      <w:pPr>
-        <w:pStyle w:val="ListParagraph"/>
-        <w:numPr>
-          <w:ilvl w:val="2"/>
-          <w:numId w:val="8"/>
-        </w:numPr>
-        <w:rPr>
-          <w:lang w:val="en-US"/>
-        </w:rPr>
-      </w:pPr>
-      <w:r>
-        <w:rPr>
-          <w:lang w:val="en-US"/>
-        </w:rPr>
-        <w:t>Access flags (read/write/execute)</w:t>
-      </w:r>
-    </w:p>
-    <w:p>
-      <w:pPr>
-        <w:pStyle w:val="ListParagraph"/>
-        <w:numPr>
-          <w:ilvl w:val="2"/>
-          <w:numId w:val="8"/>
-        </w:numPr>
-        <w:rPr>
-          <w:lang w:val="en-US"/>
-        </w:rPr>
-      </w:pPr>
-      <w:r>
-        <w:rPr>
-          <w:lang w:val="en-US"/>
-        </w:rPr>
-        <w:t>Relocation flags (fixed)</w:t>
-      </w:r>
-    </w:p>
-    <w:p>
-      <w:pPr>
-        <w:pStyle w:val="ListParagraph"/>
-        <w:numPr>
-          <w:ilvl w:val="2"/>
-          <w:numId w:val="8"/>
-        </w:numPr>
-        <w:rPr>
-          <w:lang w:val="en-US"/>
-        </w:rPr>
-      </w:pPr>
-      <w:r>
-        <w:rPr>
-          <w:lang w:val="en-US"/>
-        </w:rPr>
-        <w:t>Ptr to next block (for block ranges)</w:t>
-      </w:r>
-    </w:p>
-    <w:p>
-      <w:pPr>
-        <w:pStyle w:val="ListParagraph"/>
-        <w:numPr>
-          <w:ilvl w:val="1"/>
-          <w:numId w:val="8"/>
-        </w:numPr>
-        <w:rPr>
-          <w:lang w:val="en-US"/>
-        </w:rPr>
-      </w:pPr>
-      <w:r>
-        <w:rPr>
-          <w:lang w:val="en-US"/>
-        </w:rPr>
-        <w:lastRenderedPageBreak/>
-        <w:t xml:space="preserve"> </w:t>
-      </w:r>
-      <w:r>
-        <w:rPr>
-          <w:lang w:val="en-US"/>
-        </w:rPr>
-        <w:t>(ptrs to</w:t>
-      </w:r>
-      <w:r>
-        <w:rPr>
-          <w:lang w:val="en-US"/>
-        </w:rPr>
-        <w:t xml:space="preserve">) </w:t>
-      </w:r>
-      <w:r>
-        <w:rPr>
-          <w:lang w:val="en-US"/>
-        </w:rPr>
-        <w:t>Offline mem-page structs for allowed access/usage (how many? dynamic?)</w:t>
-      </w:r>
-    </w:p>
-    <w:p>
-      <w:pPr>
-        <w:pStyle w:val="ListParagraph"/>
-        <w:numPr>
-          <w:ilvl w:val="0"/>
-          <w:numId w:val="8"/>
-        </w:numPr>
-        <w:rPr>
-          <w:lang w:val="en-US"/>
-        </w:rPr>
-      </w:pPr>
-      <w:r>
-        <w:rPr>
-          <w:lang w:val="en-US"/>
-        </w:rPr>
-        <w:t>What system pages need to be fixed?</w:t>
-      </w:r>
-    </w:p>
-    <w:p>
-      <w:pPr>
-        <w:pStyle w:val="ListParagraph"/>
-        <w:numPr>
-          <w:ilvl w:val="2"/>
-          <w:numId w:val="8"/>
-        </w:numPr>
-        <w:rPr>
-          <w:lang w:val="en-US"/>
-        </w:rPr>
-      </w:pPr>
-      <w:r>
-        <w:rPr>
-          <w:lang w:val="en-US"/>
-        </w:rPr>
-        <w:t>_init</w:t>
-      </w:r>
-      <w:r>
-        <w:rPr>
-          <w:lang w:val="en-US"/>
-        </w:rPr>
-        <w:br/>
-        <w:t>Implements RST and NMI end points. Fixed at x0000.</w:t>
-      </w:r>
-    </w:p>
-    <w:p>
-      <w:pPr>
-        <w:pStyle w:val="ListParagraph"/>
-        <w:numPr>
-          <w:ilvl w:val="2"/>
-          <w:numId w:val="8"/>
-        </w:numPr>
-        <w:rPr>
-          <w:lang w:val="en-US"/>
-        </w:rPr>
-      </w:pPr>
-      <w:r>
-        <w:rPr>
-          <w:lang w:val="en-US"/>
-        </w:rPr>
-        <w:t>stack</w:t>
-      </w:r>
-      <w:r>
-        <w:rPr>
-          <w:lang w:val="en-US"/>
-        </w:rPr>
-        <w:br/>
-        <w:t>Grows down.</w:t>
-      </w:r>
-    </w:p>
-    <w:p>
-      <w:pPr>
-        <w:pStyle w:val="ListParagraph"/>
-        <w:numPr>
-          <w:ilvl w:val="2"/>
-          <w:numId w:val="8"/>
-        </w:numPr>
-        <w:rPr>
-          <w:lang w:val="en-US"/>
-        </w:rPr>
-      </w:pPr>
-      <w:r>
-        <w:rPr>
-          <w:lang w:val="en-US"/>
-        </w:rPr>
-        <w:t>h</w:t>
-      </w:r>
-      <w:r>
-        <w:rPr>
-          <w:lang w:val="en-US"/>
-        </w:rPr>
-        <w:t>eap</w:t>
-      </w:r>
-      <w:r>
-        <w:rPr>
-          <w:lang w:val="en-US"/>
-        </w:rPr>
-        <w:br/>
-        <w:t>Grows up.</w:t>
-      </w:r>
-    </w:p>
-    <w:p>
-      <w:pPr>
-        <w:pStyle w:val="ListParagraph"/>
-        <w:numPr>
-          <w:ilvl w:val="2"/>
-          <w:numId w:val="8"/>
-        </w:numPr>
-        <w:rPr>
-          <w:lang w:val="en-US"/>
-        </w:rPr>
-      </w:pPr>
-      <w:r>
-        <w:rPr>
-          <w:lang w:val="en-US"/>
-        </w:rPr>
-        <w:t>interrupt vector table</w:t>
-      </w:r>
-      <w:r>
-        <w:rPr>
-          <w:lang w:val="en-US"/>
-        </w:rPr>
-        <w:br/>
-        <w:t>Fixed length = x0100</w:t>
-      </w:r>
-    </w:p>
-    <w:p>
-      <w:pPr>
-        <w:pStyle w:val="ListParagraph"/>
-        <w:numPr>
-          <w:ilvl w:val="2"/>
-          <w:numId w:val="8"/>
-        </w:numPr>
-        <w:rPr>
-          <w:lang w:val="en-US"/>
-        </w:rPr>
-      </w:pPr>
-      <w:r>
-        <w:rPr>
-          <w:lang w:val="en-US"/>
-        </w:rPr>
-        <w:t>bios</w:t>
-      </w:r>
     </w:p>
     <w:p>
       <w:pPr>
@@ -3766,7 +3773,7 @@
 </file>
 
 <file path=word/numbering.xml><?xml version="1.0" encoding="utf-8"?>
-<w:numbering xmlns:wpc="http://schemas.microsoft.com/office/word/2010/wordprocessingCanvas" xmlns:mc="http://schemas.openxmlformats.org/markup-compatibility/2006" xmlns:o="urn:schemas-microsoft-com:office:office" xmlns:r="http://schemas.openxmlformats.org/officeDocument/2006/relationships" xmlns:m="http://schemas.openxmlformats.org/officeDocument/2006/math" xmlns:v="urn:schemas-microsoft-com:vml" xmlns:wp14="http://schemas.microsoft.com/office/word/2010/wordprocessingDrawing" xmlns:wp="http://schemas.openxmlformats.org/drawingml/2006/wordprocessingDrawing" xmlns:w10="urn:schemas-microsoft-com:office:word" xmlns:w="http://schemas.openxmlformats.org/wordprocessingml/2006/main" xmlns:w14="http://schemas.microsoft.com/office/word/2010/wordml" xmlns:w15="http://schemas.microsoft.com/office/word/2012/wordml" xmlns:wpg="http://schemas.microsoft.com/office/word/2010/wordprocessingGroup" xmlns:wpi="http://schemas.microsoft.com/office/word/2010/wordprocessingInk" xmlns:wne="http://schemas.microsoft.com/office/word/2006/wordml" xmlns:wps="http://schemas.microsoft.com/office/word/2010/wordprocessingShape" mc:Ignorable="w14 w15 wp14">
+<w:numbering xmlns:wpc="http://schemas.microsoft.com/office/word/2010/wordprocessingCanvas" xmlns:cx="http://schemas.microsoft.com/office/drawing/2014/chartex" xmlns:cx1="http://schemas.microsoft.com/office/drawing/2015/9/8/chartex" xmlns:cx2="http://schemas.microsoft.com/office/drawing/2015/10/21/chartex" xmlns:mc="http://schemas.openxmlformats.org/markup-compatibility/2006" xmlns:o="urn:schemas-microsoft-com:office:office" xmlns:r="http://schemas.openxmlformats.org/officeDocument/2006/relationships" xmlns:m="http://schemas.openxmlformats.org/officeDocument/2006/math" xmlns:v="urn:schemas-microsoft-com:vml" xmlns:wp14="http://schemas.microsoft.com/office/word/2010/wordprocessingDrawing" xmlns:wp="http://schemas.openxmlformats.org/drawingml/2006/wordprocessingDrawing" xmlns:w10="urn:schemas-microsoft-com:office:word" xmlns:w="http://schemas.openxmlformats.org/wordprocessingml/2006/main" xmlns:w14="http://schemas.microsoft.com/office/word/2010/wordml" xmlns:w15="http://schemas.microsoft.com/office/word/2012/wordml" xmlns:w16se="http://schemas.microsoft.com/office/word/2015/wordml/symex" xmlns:wpg="http://schemas.microsoft.com/office/word/2010/wordprocessingGroup" xmlns:wpi="http://schemas.microsoft.com/office/word/2010/wordprocessingInk" xmlns:wne="http://schemas.microsoft.com/office/word/2006/wordml" xmlns:wps="http://schemas.microsoft.com/office/word/2010/wordprocessingShape" mc:Ignorable="w14 w15 w16se wp14">
   <w:abstractNum w:abstractNumId="0" w15:restartNumberingAfterBreak="0">
     <w:nsid w:val="17B24F00"/>
     <w:multiLevelType w:val="hybridMultilevel"/>
@@ -4672,7 +4679,7 @@
 </file>
 
 <file path=word/styles.xml><?xml version="1.0" encoding="utf-8"?>
-<w:styles xmlns:mc="http://schemas.openxmlformats.org/markup-compatibility/2006" xmlns:r="http://schemas.openxmlformats.org/officeDocument/2006/relationships" xmlns:w="http://schemas.openxmlformats.org/wordprocessingml/2006/main" xmlns:w14="http://schemas.microsoft.com/office/word/2010/wordml" xmlns:w15="http://schemas.microsoft.com/office/word/2012/wordml" mc:Ignorable="w14 w15">
+<w:styles xmlns:mc="http://schemas.openxmlformats.org/markup-compatibility/2006" xmlns:r="http://schemas.openxmlformats.org/officeDocument/2006/relationships" xmlns:w="http://schemas.openxmlformats.org/wordprocessingml/2006/main" xmlns:w14="http://schemas.microsoft.com/office/word/2010/wordml" xmlns:w15="http://schemas.microsoft.com/office/word/2012/wordml" xmlns:w16se="http://schemas.microsoft.com/office/word/2015/wordml/symex" mc:Ignorable="w14 w15 w16se">
   <w:docDefaults>
     <w:rPrDefault>
       <w:rPr>
@@ -4688,7 +4695,7 @@
       </w:pPr>
     </w:pPrDefault>
   </w:docDefaults>
-  <w:latentStyles w:defLockedState="0" w:defUIPriority="99" w:defSemiHidden="0" w:defUnhideWhenUsed="0" w:defQFormat="0" w:count="371">
+  <w:latentStyles w:defLockedState="0" w:defUIPriority="99" w:defSemiHidden="0" w:defUnhideWhenUsed="0" w:defQFormat="0" w:count="372">
     <w:lsdException w:name="Normal" w:uiPriority="0" w:qFormat="1"/>
     <w:lsdException w:name="heading 1" w:uiPriority="9" w:qFormat="1"/>
     <w:lsdException w:name="heading 2" w:semiHidden="1" w:uiPriority="9" w:unhideWhenUsed="1" w:qFormat="1"/>
@@ -4794,7 +4801,6 @@
     <w:lsdException w:name="HTML Sample" w:semiHidden="1" w:unhideWhenUsed="1"/>
     <w:lsdException w:name="HTML Typewriter" w:semiHidden="1" w:unhideWhenUsed="1"/>
     <w:lsdException w:name="HTML Variable" w:semiHidden="1" w:unhideWhenUsed="1"/>
-    <w:lsdException w:name="Normal Table" w:semiHidden="1" w:unhideWhenUsed="1"/>
     <w:lsdException w:name="annotation subject" w:semiHidden="1" w:unhideWhenUsed="1"/>
     <w:lsdException w:name="No List" w:semiHidden="1" w:unhideWhenUsed="1"/>
     <w:lsdException w:name="Outline List 1" w:semiHidden="1" w:unhideWhenUsed="1"/>
@@ -4841,10 +4847,8 @@
     <w:lsdException w:name="Table Subtle 2" w:semiHidden="1" w:unhideWhenUsed="1"/>
     <w:lsdException w:name="Table Web 1" w:semiHidden="1" w:unhideWhenUsed="1"/>
     <w:lsdException w:name="Table Web 2" w:semiHidden="1" w:unhideWhenUsed="1"/>
-    <w:lsdException w:name="Table Web 3" w:semiHidden="1" w:unhideWhenUsed="1"/>
     <w:lsdException w:name="Balloon Text" w:semiHidden="1" w:unhideWhenUsed="1"/>
     <w:lsdException w:name="Table Grid" w:uiPriority="39"/>
-    <w:lsdException w:name="Table Theme" w:semiHidden="1" w:unhideWhenUsed="1"/>
     <w:lsdException w:name="Placeholder Text" w:semiHidden="1"/>
     <w:lsdException w:name="No Spacing" w:uiPriority="1" w:qFormat="1"/>
     <w:lsdException w:name="Light Shading" w:uiPriority="60"/>
@@ -5060,6 +5064,7 @@
     <w:lsdException w:name="List Table 5 Dark Accent 6" w:uiPriority="50"/>
     <w:lsdException w:name="List Table 6 Colorful Accent 6" w:uiPriority="51"/>
     <w:lsdException w:name="List Table 7 Colorful Accent 6" w:uiPriority="52"/>
+    <w:lsdException w:name="Mention" w:semiHidden="1" w:unhideWhenUsed="1"/>
   </w:latentStyles>
   <w:style w:type="paragraph" w:default="1" w:styleId="Normal">
     <w:name w:val="Normal"/>

</xml_diff>